<commit_message>
Yet another mistake fixed
</commit_message>
<xml_diff>
--- a/GameData/PayToPlay/Some_Thoughts_on_Engine_Failures.docx
+++ b/GameData/PayToPlay/Some_Thoughts_on_Engine_Failures.docx
@@ -1713,7 +1713,7 @@
                   <w:szCs w:val="32"/>
                   <w:lang w:val="en-US"/>
                 </w:rPr>
-                <m:t>π</m:t>
+                <m:t>2</m:t>
               </m:r>
             </m:num>
             <m:den>
@@ -1724,7 +1724,7 @@
                   <w:szCs w:val="32"/>
                   <w:lang w:val="en-US"/>
                 </w:rPr>
-                <m:t>2</m:t>
+                <m:t>π</m:t>
               </m:r>
             </m:den>
           </m:f>
@@ -2123,41 +2123,15 @@
             </w:rPr>
             <m:t>=</m:t>
           </m:r>
-          <m:f>
-            <m:fPr>
-              <m:ctrlPr>
-                <w:rPr>
-                  <w:rFonts w:ascii="Cambria Math" w:eastAsiaTheme="minorEastAsia" w:hAnsi="Cambria Math"/>
-                  <w:i/>
-                  <w:sz w:val="32"/>
-                  <w:szCs w:val="32"/>
-                  <w:lang w:val="en-US"/>
-                </w:rPr>
-              </m:ctrlPr>
-            </m:fPr>
-            <m:num>
-              <m:r>
-                <w:rPr>
-                  <w:rFonts w:ascii="Cambria Math" w:eastAsiaTheme="minorEastAsia" w:hAnsi="Cambria Math"/>
-                  <w:sz w:val="32"/>
-                  <w:szCs w:val="32"/>
-                  <w:lang w:val="en-US"/>
-                </w:rPr>
-                <m:t>0.02</m:t>
-              </m:r>
-            </m:num>
-            <m:den>
-              <m:r>
-                <w:rPr>
-                  <w:rFonts w:ascii="Cambria Math" w:eastAsiaTheme="minorEastAsia" w:hAnsi="Cambria Math"/>
-                  <w:sz w:val="32"/>
-                  <w:szCs w:val="32"/>
-                  <w:lang w:val="en-US"/>
-                </w:rPr>
-                <m:t>π</m:t>
-              </m:r>
-            </m:den>
-          </m:f>
+          <m:r>
+            <w:rPr>
+              <w:rFonts w:ascii="Cambria Math" w:eastAsiaTheme="minorEastAsia" w:hAnsi="Cambria Math"/>
+              <w:sz w:val="32"/>
+              <w:szCs w:val="32"/>
+              <w:lang w:val="en-US"/>
+            </w:rPr>
+            <m:t>0.005*π</m:t>
+          </m:r>
         </m:oMath>
       </m:oMathPara>
     </w:p>
@@ -2359,41 +2333,15 @@
                   </m:ctrlPr>
                 </m:dPr>
                 <m:e>
-                  <m:f>
-                    <m:fPr>
-                      <m:ctrlPr>
-                        <w:rPr>
-                          <w:rFonts w:ascii="Cambria Math" w:eastAsiaTheme="minorEastAsia" w:hAnsi="Cambria Math"/>
-                          <w:i/>
-                          <w:sz w:val="32"/>
-                          <w:szCs w:val="32"/>
-                          <w:lang w:val="en-US"/>
-                        </w:rPr>
-                      </m:ctrlPr>
-                    </m:fPr>
-                    <m:num>
-                      <m:r>
-                        <w:rPr>
-                          <w:rFonts w:ascii="Cambria Math" w:eastAsiaTheme="minorEastAsia" w:hAnsi="Cambria Math"/>
-                          <w:sz w:val="32"/>
-                          <w:szCs w:val="32"/>
-                          <w:lang w:val="en-US"/>
-                        </w:rPr>
-                        <m:t>0.02</m:t>
-                      </m:r>
-                    </m:num>
-                    <m:den>
-                      <m:r>
-                        <w:rPr>
-                          <w:rFonts w:ascii="Cambria Math" w:eastAsiaTheme="minorEastAsia" w:hAnsi="Cambria Math"/>
-                          <w:sz w:val="32"/>
-                          <w:szCs w:val="32"/>
-                          <w:lang w:val="en-US"/>
-                        </w:rPr>
-                        <m:t>π</m:t>
-                      </m:r>
-                    </m:den>
-                  </m:f>
+                  <m:r>
+                    <w:rPr>
+                      <w:rFonts w:ascii="Cambria Math" w:eastAsiaTheme="minorEastAsia" w:hAnsi="Cambria Math"/>
+                      <w:sz w:val="32"/>
+                      <w:szCs w:val="32"/>
+                      <w:lang w:val="en-US"/>
+                    </w:rPr>
+                    <m:t>0.005*π</m:t>
+                  </m:r>
                 </m:e>
               </m:d>
             </m:e>
@@ -2555,6 +2503,425 @@
                   </m:ctrlPr>
                 </m:dPr>
                 <m:e>
+                  <m:r>
+                    <w:rPr>
+                      <w:rFonts w:ascii="Cambria Math" w:eastAsiaTheme="minorEastAsia" w:hAnsi="Cambria Math"/>
+                      <w:sz w:val="32"/>
+                      <w:szCs w:val="32"/>
+                      <w:lang w:val="en-US"/>
+                    </w:rPr>
+                    <m:t>0.005*π</m:t>
+                  </m:r>
+                </m:e>
+              </m:d>
+            </m:e>
+          </m:func>
+          <m:r>
+            <w:rPr>
+              <w:rFonts w:ascii="Cambria Math" w:eastAsiaTheme="minorEastAsia" w:hAnsi="Cambria Math"/>
+              <w:sz w:val="32"/>
+              <w:szCs w:val="32"/>
+              <w:lang w:val="en-US"/>
+            </w:rPr>
+            <m:t>*</m:t>
+          </m:r>
+          <m:sSup>
+            <m:sSupPr>
+              <m:ctrlPr>
+                <w:rPr>
+                  <w:rFonts w:ascii="Cambria Math" w:eastAsiaTheme="minorEastAsia" w:hAnsi="Cambria Math"/>
+                  <w:i/>
+                  <w:sz w:val="32"/>
+                  <w:szCs w:val="32"/>
+                  <w:lang w:val="en-US"/>
+                </w:rPr>
+              </m:ctrlPr>
+            </m:sSupPr>
+            <m:e>
+              <m:r>
+                <w:rPr>
+                  <w:rFonts w:ascii="Cambria Math" w:eastAsiaTheme="minorEastAsia" w:hAnsi="Cambria Math"/>
+                  <w:sz w:val="32"/>
+                  <w:szCs w:val="32"/>
+                  <w:lang w:val="en-US"/>
+                </w:rPr>
+                <m:t>10</m:t>
+              </m:r>
+            </m:e>
+            <m:sup>
+              <m:r>
+                <w:rPr>
+                  <w:rFonts w:ascii="Cambria Math" w:eastAsiaTheme="minorEastAsia" w:hAnsi="Cambria Math"/>
+                  <w:sz w:val="32"/>
+                  <w:szCs w:val="32"/>
+                  <w:lang w:val="en-US"/>
+                </w:rPr>
+                <m:t>5</m:t>
+              </m:r>
+            </m:sup>
+          </m:sSup>
+        </m:oMath>
+      </m:oMathPara>
+    </w:p>
+    <w:p>
+      <w:pPr>
+        <w:jc w:val="center"/>
+        <w:rPr>
+          <w:rFonts w:eastAsiaTheme="minorEastAsia"/>
+          <w:sz w:val="32"/>
+          <w:szCs w:val="32"/>
+          <w:lang w:val="en-US"/>
+        </w:rPr>
+      </w:pPr>
+      <m:oMathPara>
+        <m:oMath>
+          <m:r>
+            <w:rPr>
+              <w:rFonts w:ascii="Cambria Math" w:eastAsiaTheme="minorEastAsia" w:hAnsi="Cambria Math"/>
+              <w:sz w:val="32"/>
+              <w:szCs w:val="32"/>
+              <w:lang w:val="en-US"/>
+            </w:rPr>
+            <m:t>k</m:t>
+          </m:r>
+          <m:sSub>
+            <m:sSubPr>
+              <m:ctrlPr>
+                <w:rPr>
+                  <w:rFonts w:ascii="Cambria Math" w:eastAsiaTheme="minorEastAsia" w:hAnsi="Cambria Math"/>
+                  <w:i/>
+                  <w:sz w:val="32"/>
+                  <w:szCs w:val="32"/>
+                  <w:lang w:val="en-US"/>
+                </w:rPr>
+              </m:ctrlPr>
+            </m:sSubPr>
+            <m:e>
+              <m:r>
+                <w:rPr>
+                  <w:rFonts w:ascii="Cambria Math" w:eastAsiaTheme="minorEastAsia" w:hAnsi="Cambria Math"/>
+                  <w:sz w:val="32"/>
+                  <w:szCs w:val="32"/>
+                  <w:lang w:val="en-US"/>
+                </w:rPr>
+                <m:t>t</m:t>
+              </m:r>
+            </m:e>
+            <m:sub>
+              <m:r>
+                <w:rPr>
+                  <w:rFonts w:ascii="Cambria Math" w:eastAsiaTheme="minorEastAsia" w:hAnsi="Cambria Math"/>
+                  <w:sz w:val="32"/>
+                  <w:szCs w:val="32"/>
+                  <w:lang w:val="en-US"/>
+                </w:rPr>
+                <m:t>1</m:t>
+              </m:r>
+            </m:sub>
+          </m:sSub>
+          <m:r>
+            <w:rPr>
+              <w:rFonts w:ascii="Cambria Math" w:eastAsiaTheme="minorEastAsia" w:hAnsi="Cambria Math"/>
+              <w:sz w:val="32"/>
+              <w:szCs w:val="32"/>
+              <w:lang w:val="en-US"/>
+            </w:rPr>
+            <m:t>=</m:t>
+          </m:r>
+          <m:rad>
+            <m:radPr>
+              <m:ctrlPr>
+                <w:rPr>
+                  <w:rFonts w:ascii="Cambria Math" w:eastAsiaTheme="minorEastAsia" w:hAnsi="Cambria Math"/>
+                  <w:sz w:val="32"/>
+                  <w:szCs w:val="32"/>
+                  <w:lang w:val="en-US"/>
+                </w:rPr>
+              </m:ctrlPr>
+            </m:radPr>
+            <m:deg>
+              <m:r>
+                <w:rPr>
+                  <w:rFonts w:ascii="Cambria Math" w:eastAsiaTheme="minorEastAsia" w:hAnsi="Cambria Math"/>
+                  <w:sz w:val="32"/>
+                  <w:szCs w:val="32"/>
+                  <w:lang w:val="en-US"/>
+                </w:rPr>
+                <m:t>8</m:t>
+              </m:r>
+            </m:deg>
+            <m:e>
+              <m:func>
+                <m:funcPr>
+                  <m:ctrlPr>
+                    <w:rPr>
+                      <w:rFonts w:ascii="Cambria Math" w:eastAsiaTheme="minorEastAsia" w:hAnsi="Cambria Math"/>
+                      <w:sz w:val="32"/>
+                      <w:szCs w:val="32"/>
+                      <w:lang w:val="en-US"/>
+                    </w:rPr>
+                  </m:ctrlPr>
+                </m:funcPr>
+                <m:fName>
+                  <m:r>
+                    <m:rPr>
+                      <m:sty m:val="p"/>
+                    </m:rPr>
+                    <w:rPr>
+                      <w:rFonts w:ascii="Cambria Math" w:eastAsiaTheme="minorEastAsia" w:hAnsi="Cambria Math"/>
+                      <w:sz w:val="32"/>
+                      <w:szCs w:val="32"/>
+                      <w:lang w:val="en-US"/>
+                    </w:rPr>
+                    <m:t>tan</m:t>
+                  </m:r>
+                </m:fName>
+                <m:e>
+                  <m:d>
+                    <m:dPr>
+                      <m:ctrlPr>
+                        <w:rPr>
+                          <w:rFonts w:ascii="Cambria Math" w:eastAsiaTheme="minorEastAsia" w:hAnsi="Cambria Math"/>
+                          <w:i/>
+                          <w:sz w:val="32"/>
+                          <w:szCs w:val="32"/>
+                          <w:lang w:val="en-US"/>
+                        </w:rPr>
+                      </m:ctrlPr>
+                    </m:dPr>
+                    <m:e>
+                      <m:r>
+                        <w:rPr>
+                          <w:rFonts w:ascii="Cambria Math" w:eastAsiaTheme="minorEastAsia" w:hAnsi="Cambria Math"/>
+                          <w:sz w:val="32"/>
+                          <w:szCs w:val="32"/>
+                          <w:lang w:val="en-US"/>
+                        </w:rPr>
+                        <m:t>0.005*π</m:t>
+                      </m:r>
+                    </m:e>
+                  </m:d>
+                </m:e>
+              </m:func>
+            </m:e>
+          </m:rad>
+          <m:r>
+            <w:rPr>
+              <w:rFonts w:ascii="Cambria Math" w:eastAsiaTheme="minorEastAsia" w:hAnsi="Cambria Math"/>
+              <w:sz w:val="32"/>
+              <w:szCs w:val="32"/>
+              <w:lang w:val="en-US"/>
+            </w:rPr>
+            <m:t>*</m:t>
+          </m:r>
+          <m:sSup>
+            <m:sSupPr>
+              <m:ctrlPr>
+                <w:rPr>
+                  <w:rFonts w:ascii="Cambria Math" w:eastAsiaTheme="minorEastAsia" w:hAnsi="Cambria Math"/>
+                  <w:i/>
+                  <w:sz w:val="32"/>
+                  <w:szCs w:val="32"/>
+                  <w:lang w:val="en-US"/>
+                </w:rPr>
+              </m:ctrlPr>
+            </m:sSupPr>
+            <m:e>
+              <m:r>
+                <w:rPr>
+                  <w:rFonts w:ascii="Cambria Math" w:eastAsiaTheme="minorEastAsia" w:hAnsi="Cambria Math"/>
+                  <w:sz w:val="32"/>
+                  <w:szCs w:val="32"/>
+                  <w:lang w:val="en-US"/>
+                </w:rPr>
+                <m:t>10</m:t>
+              </m:r>
+            </m:e>
+            <m:sup>
+              <m:f>
+                <m:fPr>
+                  <m:ctrlPr>
+                    <w:rPr>
+                      <w:rFonts w:ascii="Cambria Math" w:eastAsiaTheme="minorEastAsia" w:hAnsi="Cambria Math"/>
+                      <w:i/>
+                      <w:sz w:val="32"/>
+                      <w:szCs w:val="32"/>
+                      <w:lang w:val="en-US"/>
+                    </w:rPr>
+                  </m:ctrlPr>
+                </m:fPr>
+                <m:num>
+                  <m:r>
+                    <w:rPr>
+                      <w:rFonts w:ascii="Cambria Math" w:eastAsiaTheme="minorEastAsia" w:hAnsi="Cambria Math"/>
+                      <w:sz w:val="32"/>
+                      <w:szCs w:val="32"/>
+                      <w:lang w:val="en-US"/>
+                    </w:rPr>
+                    <m:t>5</m:t>
+                  </m:r>
+                </m:num>
+                <m:den>
+                  <m:r>
+                    <w:rPr>
+                      <w:rFonts w:ascii="Cambria Math" w:eastAsiaTheme="minorEastAsia" w:hAnsi="Cambria Math"/>
+                      <w:sz w:val="32"/>
+                      <w:szCs w:val="32"/>
+                      <w:lang w:val="en-US"/>
+                    </w:rPr>
+                    <m:t>8</m:t>
+                  </m:r>
+                </m:den>
+              </m:f>
+            </m:sup>
+          </m:sSup>
+        </m:oMath>
+      </m:oMathPara>
+    </w:p>
+    <w:p>
+      <w:pPr>
+        <w:jc w:val="center"/>
+        <w:rPr>
+          <w:rFonts w:eastAsiaTheme="minorEastAsia"/>
+          <w:sz w:val="32"/>
+          <w:szCs w:val="32"/>
+          <w:lang w:val="en-US"/>
+        </w:rPr>
+      </w:pPr>
+      <m:oMathPara>
+        <m:oMath>
+          <m:r>
+            <w:rPr>
+              <w:rFonts w:ascii="Cambria Math" w:eastAsiaTheme="minorEastAsia" w:hAnsi="Cambria Math"/>
+              <w:sz w:val="32"/>
+              <w:szCs w:val="32"/>
+              <w:lang w:val="en-US"/>
+            </w:rPr>
+            <m:t>k=</m:t>
+          </m:r>
+          <m:f>
+            <m:fPr>
+              <m:ctrlPr>
+                <w:rPr>
+                  <w:rFonts w:ascii="Cambria Math" w:eastAsiaTheme="minorEastAsia" w:hAnsi="Cambria Math"/>
+                  <w:i/>
+                  <w:sz w:val="32"/>
+                  <w:szCs w:val="32"/>
+                  <w:lang w:val="en-US"/>
+                </w:rPr>
+              </m:ctrlPr>
+            </m:fPr>
+            <m:num>
+              <m:rad>
+                <m:radPr>
+                  <m:ctrlPr>
+                    <w:rPr>
+                      <w:rFonts w:ascii="Cambria Math" w:eastAsiaTheme="minorEastAsia" w:hAnsi="Cambria Math"/>
+                      <w:sz w:val="32"/>
+                      <w:szCs w:val="32"/>
+                      <w:lang w:val="en-US"/>
+                    </w:rPr>
+                  </m:ctrlPr>
+                </m:radPr>
+                <m:deg>
+                  <m:r>
+                    <w:rPr>
+                      <w:rFonts w:ascii="Cambria Math" w:eastAsiaTheme="minorEastAsia" w:hAnsi="Cambria Math"/>
+                      <w:sz w:val="32"/>
+                      <w:szCs w:val="32"/>
+                      <w:lang w:val="en-US"/>
+                    </w:rPr>
+                    <m:t>8</m:t>
+                  </m:r>
+                </m:deg>
+                <m:e>
+                  <m:func>
+                    <m:funcPr>
+                      <m:ctrlPr>
+                        <w:rPr>
+                          <w:rFonts w:ascii="Cambria Math" w:eastAsiaTheme="minorEastAsia" w:hAnsi="Cambria Math"/>
+                          <w:sz w:val="32"/>
+                          <w:szCs w:val="32"/>
+                          <w:lang w:val="en-US"/>
+                        </w:rPr>
+                      </m:ctrlPr>
+                    </m:funcPr>
+                    <m:fName>
+                      <m:r>
+                        <m:rPr>
+                          <m:sty m:val="p"/>
+                        </m:rPr>
+                        <w:rPr>
+                          <w:rFonts w:ascii="Cambria Math" w:eastAsiaTheme="minorEastAsia" w:hAnsi="Cambria Math"/>
+                          <w:sz w:val="32"/>
+                          <w:szCs w:val="32"/>
+                          <w:lang w:val="en-US"/>
+                        </w:rPr>
+                        <m:t>tan</m:t>
+                      </m:r>
+                    </m:fName>
+                    <m:e>
+                      <m:d>
+                        <m:dPr>
+                          <m:ctrlPr>
+                            <w:rPr>
+                              <w:rFonts w:ascii="Cambria Math" w:eastAsiaTheme="minorEastAsia" w:hAnsi="Cambria Math"/>
+                              <w:i/>
+                              <w:sz w:val="32"/>
+                              <w:szCs w:val="32"/>
+                              <w:lang w:val="en-US"/>
+                            </w:rPr>
+                          </m:ctrlPr>
+                        </m:dPr>
+                        <m:e>
+                          <m:r>
+                            <w:rPr>
+                              <w:rFonts w:ascii="Cambria Math" w:eastAsiaTheme="minorEastAsia" w:hAnsi="Cambria Math"/>
+                              <w:sz w:val="32"/>
+                              <w:szCs w:val="32"/>
+                              <w:lang w:val="en-US"/>
+                            </w:rPr>
+                            <m:t>0.005*π</m:t>
+                          </m:r>
+                        </m:e>
+                      </m:d>
+                    </m:e>
+                  </m:func>
+                </m:e>
+              </m:rad>
+              <m:r>
+                <w:rPr>
+                  <w:rFonts w:ascii="Cambria Math" w:eastAsiaTheme="minorEastAsia" w:hAnsi="Cambria Math"/>
+                  <w:sz w:val="32"/>
+                  <w:szCs w:val="32"/>
+                  <w:lang w:val="en-US"/>
+                </w:rPr>
+                <m:t>*</m:t>
+              </m:r>
+              <m:sSup>
+                <m:sSupPr>
+                  <m:ctrlPr>
+                    <w:rPr>
+                      <w:rFonts w:ascii="Cambria Math" w:eastAsiaTheme="minorEastAsia" w:hAnsi="Cambria Math"/>
+                      <w:i/>
+                      <w:sz w:val="32"/>
+                      <w:szCs w:val="32"/>
+                      <w:lang w:val="en-US"/>
+                    </w:rPr>
+                  </m:ctrlPr>
+                </m:sSupPr>
+                <m:e>
+                  <m:r>
+                    <w:rPr>
+                      <w:rFonts w:ascii="Cambria Math" w:eastAsiaTheme="minorEastAsia" w:hAnsi="Cambria Math"/>
+                      <w:sz w:val="32"/>
+                      <w:szCs w:val="32"/>
+                      <w:lang w:val="en-US"/>
+                    </w:rPr>
+                    <m:t>10</m:t>
+                  </m:r>
+                </m:e>
+                <m:sup>
                   <m:f>
                     <m:fPr>
                       <m:ctrlPr>
@@ -2575,7 +2942,7 @@
                           <w:szCs w:val="32"/>
                           <w:lang w:val="en-US"/>
                         </w:rPr>
-                        <m:t>0.02</m:t>
+                        <m:t>5</m:t>
                       </m:r>
                     </m:num>
                     <m:den>
@@ -2586,495 +2953,12 @@
                           <w:szCs w:val="32"/>
                           <w:lang w:val="en-US"/>
                         </w:rPr>
-                        <m:t>π</m:t>
+                        <m:t>8</m:t>
                       </m:r>
                     </m:den>
                   </m:f>
-                </m:e>
-              </m:d>
-            </m:e>
-          </m:func>
-          <m:r>
-            <w:rPr>
-              <w:rFonts w:ascii="Cambria Math" w:eastAsiaTheme="minorEastAsia" w:hAnsi="Cambria Math"/>
-              <w:sz w:val="32"/>
-              <w:szCs w:val="32"/>
-              <w:lang w:val="en-US"/>
-            </w:rPr>
-            <m:t>*</m:t>
-          </m:r>
-          <m:sSup>
-            <m:sSupPr>
-              <m:ctrlPr>
-                <w:rPr>
-                  <w:rFonts w:ascii="Cambria Math" w:eastAsiaTheme="minorEastAsia" w:hAnsi="Cambria Math"/>
-                  <w:i/>
-                  <w:sz w:val="32"/>
-                  <w:szCs w:val="32"/>
-                  <w:lang w:val="en-US"/>
-                </w:rPr>
-              </m:ctrlPr>
-            </m:sSupPr>
-            <m:e>
-              <m:r>
-                <w:rPr>
-                  <w:rFonts w:ascii="Cambria Math" w:eastAsiaTheme="minorEastAsia" w:hAnsi="Cambria Math"/>
-                  <w:sz w:val="32"/>
-                  <w:szCs w:val="32"/>
-                  <w:lang w:val="en-US"/>
-                </w:rPr>
-                <m:t>10</m:t>
-              </m:r>
-            </m:e>
-            <m:sup>
-              <m:r>
-                <w:rPr>
-                  <w:rFonts w:ascii="Cambria Math" w:eastAsiaTheme="minorEastAsia" w:hAnsi="Cambria Math"/>
-                  <w:sz w:val="32"/>
-                  <w:szCs w:val="32"/>
-                  <w:lang w:val="en-US"/>
-                </w:rPr>
-                <m:t>5</m:t>
-              </m:r>
-            </m:sup>
-          </m:sSup>
-        </m:oMath>
-      </m:oMathPara>
-      <w:bookmarkStart w:id="0" w:name="_GoBack"/>
-      <w:bookmarkEnd w:id="0"/>
-    </w:p>
-    <w:p>
-      <w:pPr>
-        <w:jc w:val="center"/>
-        <w:rPr>
-          <w:rFonts w:eastAsiaTheme="minorEastAsia"/>
-          <w:sz w:val="32"/>
-          <w:szCs w:val="32"/>
-          <w:lang w:val="en-US"/>
-        </w:rPr>
-      </w:pPr>
-      <m:oMathPara>
-        <m:oMath>
-          <m:r>
-            <w:rPr>
-              <w:rFonts w:ascii="Cambria Math" w:eastAsiaTheme="minorEastAsia" w:hAnsi="Cambria Math"/>
-              <w:sz w:val="32"/>
-              <w:szCs w:val="32"/>
-              <w:lang w:val="en-US"/>
-            </w:rPr>
-            <m:t>k</m:t>
-          </m:r>
-          <m:sSub>
-            <m:sSubPr>
-              <m:ctrlPr>
-                <w:rPr>
-                  <w:rFonts w:ascii="Cambria Math" w:eastAsiaTheme="minorEastAsia" w:hAnsi="Cambria Math"/>
-                  <w:i/>
-                  <w:sz w:val="32"/>
-                  <w:szCs w:val="32"/>
-                  <w:lang w:val="en-US"/>
-                </w:rPr>
-              </m:ctrlPr>
-            </m:sSubPr>
-            <m:e>
-              <m:r>
-                <w:rPr>
-                  <w:rFonts w:ascii="Cambria Math" w:eastAsiaTheme="minorEastAsia" w:hAnsi="Cambria Math"/>
-                  <w:sz w:val="32"/>
-                  <w:szCs w:val="32"/>
-                  <w:lang w:val="en-US"/>
-                </w:rPr>
-                <m:t>t</m:t>
-              </m:r>
-            </m:e>
-            <m:sub>
-              <m:r>
-                <w:rPr>
-                  <w:rFonts w:ascii="Cambria Math" w:eastAsiaTheme="minorEastAsia" w:hAnsi="Cambria Math"/>
-                  <w:sz w:val="32"/>
-                  <w:szCs w:val="32"/>
-                  <w:lang w:val="en-US"/>
-                </w:rPr>
-                <m:t>1</m:t>
-              </m:r>
-            </m:sub>
-          </m:sSub>
-          <m:r>
-            <w:rPr>
-              <w:rFonts w:ascii="Cambria Math" w:eastAsiaTheme="minorEastAsia" w:hAnsi="Cambria Math"/>
-              <w:sz w:val="32"/>
-              <w:szCs w:val="32"/>
-              <w:lang w:val="en-US"/>
-            </w:rPr>
-            <m:t>=</m:t>
-          </m:r>
-          <m:func>
-            <m:funcPr>
-              <m:ctrlPr>
-                <w:rPr>
-                  <w:rFonts w:ascii="Cambria Math" w:eastAsiaTheme="minorEastAsia" w:hAnsi="Cambria Math"/>
-                  <w:i/>
-                  <w:sz w:val="32"/>
-                  <w:szCs w:val="32"/>
-                  <w:lang w:val="en-US"/>
-                </w:rPr>
-              </m:ctrlPr>
-            </m:funcPr>
-            <m:fName>
-              <m:sSup>
-                <m:sSupPr>
-                  <m:ctrlPr>
-                    <w:rPr>
-                      <w:rFonts w:ascii="Cambria Math" w:eastAsiaTheme="minorEastAsia" w:hAnsi="Cambria Math"/>
-                      <w:i/>
-                      <w:sz w:val="32"/>
-                      <w:szCs w:val="32"/>
-                      <w:lang w:val="en-US"/>
-                    </w:rPr>
-                  </m:ctrlPr>
-                </m:sSupPr>
-                <m:e>
-                  <m:r>
-                    <m:rPr>
-                      <m:sty m:val="p"/>
-                    </m:rPr>
-                    <w:rPr>
-                      <w:rFonts w:ascii="Cambria Math" w:eastAsiaTheme="minorEastAsia" w:hAnsi="Cambria Math"/>
-                      <w:sz w:val="32"/>
-                      <w:szCs w:val="32"/>
-                      <w:lang w:val="en-US"/>
-                    </w:rPr>
-                    <m:t>tan</m:t>
-                  </m:r>
-                  <m:ctrlPr>
-                    <w:rPr>
-                      <w:rFonts w:ascii="Cambria Math" w:eastAsiaTheme="minorEastAsia" w:hAnsi="Cambria Math"/>
-                      <w:sz w:val="32"/>
-                      <w:szCs w:val="32"/>
-                      <w:lang w:val="en-US"/>
-                    </w:rPr>
-                  </m:ctrlPr>
-                </m:e>
-                <m:sup>
-                  <m:r>
-                    <w:rPr>
-                      <w:rFonts w:ascii="Cambria Math" w:eastAsiaTheme="minorEastAsia" w:hAnsi="Cambria Math"/>
-                      <w:sz w:val="32"/>
-                      <w:szCs w:val="32"/>
-                      <w:lang w:val="en-US"/>
-                    </w:rPr>
-                    <m:t>-8</m:t>
-                  </m:r>
-                  <m:ctrlPr>
-                    <w:rPr>
-                      <w:rFonts w:ascii="Cambria Math" w:eastAsiaTheme="minorEastAsia" w:hAnsi="Cambria Math"/>
-                      <w:sz w:val="32"/>
-                      <w:szCs w:val="32"/>
-                      <w:lang w:val="en-US"/>
-                    </w:rPr>
-                  </m:ctrlPr>
                 </m:sup>
               </m:sSup>
-            </m:fName>
-            <m:e>
-              <m:d>
-                <m:dPr>
-                  <m:ctrlPr>
-                    <w:rPr>
-                      <w:rFonts w:ascii="Cambria Math" w:eastAsiaTheme="minorEastAsia" w:hAnsi="Cambria Math"/>
-                      <w:i/>
-                      <w:sz w:val="32"/>
-                      <w:szCs w:val="32"/>
-                      <w:lang w:val="en-US"/>
-                    </w:rPr>
-                  </m:ctrlPr>
-                </m:dPr>
-                <m:e>
-                  <m:f>
-                    <m:fPr>
-                      <m:ctrlPr>
-                        <w:rPr>
-                          <w:rFonts w:ascii="Cambria Math" w:eastAsiaTheme="minorEastAsia" w:hAnsi="Cambria Math"/>
-                          <w:i/>
-                          <w:sz w:val="32"/>
-                          <w:szCs w:val="32"/>
-                          <w:lang w:val="en-US"/>
-                        </w:rPr>
-                      </m:ctrlPr>
-                    </m:fPr>
-                    <m:num>
-                      <m:r>
-                        <w:rPr>
-                          <w:rFonts w:ascii="Cambria Math" w:eastAsiaTheme="minorEastAsia" w:hAnsi="Cambria Math"/>
-                          <w:sz w:val="32"/>
-                          <w:szCs w:val="32"/>
-                          <w:lang w:val="en-US"/>
-                        </w:rPr>
-                        <m:t>0.02</m:t>
-                      </m:r>
-                    </m:num>
-                    <m:den>
-                      <m:r>
-                        <w:rPr>
-                          <w:rFonts w:ascii="Cambria Math" w:eastAsiaTheme="minorEastAsia" w:hAnsi="Cambria Math"/>
-                          <w:sz w:val="32"/>
-                          <w:szCs w:val="32"/>
-                          <w:lang w:val="en-US"/>
-                        </w:rPr>
-                        <m:t>π</m:t>
-                      </m:r>
-                    </m:den>
-                  </m:f>
-                </m:e>
-              </m:d>
-              <m:r>
-                <w:rPr>
-                  <w:rFonts w:ascii="Cambria Math" w:eastAsiaTheme="minorEastAsia" w:hAnsi="Cambria Math"/>
-                  <w:sz w:val="32"/>
-                  <w:szCs w:val="32"/>
-                  <w:lang w:val="en-US"/>
-                </w:rPr>
-                <m:t>*</m:t>
-              </m:r>
-              <m:sSup>
-                <m:sSupPr>
-                  <m:ctrlPr>
-                    <w:rPr>
-                      <w:rFonts w:ascii="Cambria Math" w:eastAsiaTheme="minorEastAsia" w:hAnsi="Cambria Math"/>
-                      <w:i/>
-                      <w:sz w:val="32"/>
-                      <w:szCs w:val="32"/>
-                      <w:lang w:val="en-US"/>
-                    </w:rPr>
-                  </m:ctrlPr>
-                </m:sSupPr>
-                <m:e>
-                  <m:r>
-                    <w:rPr>
-                      <w:rFonts w:ascii="Cambria Math" w:eastAsiaTheme="minorEastAsia" w:hAnsi="Cambria Math"/>
-                      <w:sz w:val="32"/>
-                      <w:szCs w:val="32"/>
-                      <w:lang w:val="en-US"/>
-                    </w:rPr>
-                    <m:t>10</m:t>
-                  </m:r>
-                </m:e>
-                <m:sup>
-                  <m:r>
-                    <w:rPr>
-                      <w:rFonts w:ascii="Cambria Math" w:eastAsiaTheme="minorEastAsia" w:hAnsi="Cambria Math"/>
-                      <w:sz w:val="32"/>
-                      <w:szCs w:val="32"/>
-                      <w:lang w:val="en-US"/>
-                    </w:rPr>
-                    <m:t>-3</m:t>
-                  </m:r>
-                </m:sup>
-              </m:sSup>
-            </m:e>
-          </m:func>
-        </m:oMath>
-      </m:oMathPara>
-    </w:p>
-    <w:p>
-      <w:pPr>
-        <w:jc w:val="center"/>
-        <w:rPr>
-          <w:rFonts w:eastAsiaTheme="minorEastAsia"/>
-          <w:sz w:val="32"/>
-          <w:szCs w:val="32"/>
-          <w:lang w:val="en-US"/>
-        </w:rPr>
-      </w:pPr>
-      <m:oMathPara>
-        <m:oMath>
-          <m:r>
-            <w:rPr>
-              <w:rFonts w:ascii="Cambria Math" w:eastAsiaTheme="minorEastAsia" w:hAnsi="Cambria Math"/>
-              <w:sz w:val="32"/>
-              <w:szCs w:val="32"/>
-              <w:lang w:val="en-US"/>
-            </w:rPr>
-            <m:t>k=</m:t>
-          </m:r>
-          <m:f>
-            <m:fPr>
-              <m:ctrlPr>
-                <w:rPr>
-                  <w:rFonts w:ascii="Cambria Math" w:eastAsiaTheme="minorEastAsia" w:hAnsi="Cambria Math"/>
-                  <w:i/>
-                  <w:sz w:val="32"/>
-                  <w:szCs w:val="32"/>
-                  <w:lang w:val="en-US"/>
-                </w:rPr>
-              </m:ctrlPr>
-            </m:fPr>
-            <m:num>
-              <m:func>
-                <m:funcPr>
-                  <m:ctrlPr>
-                    <w:rPr>
-                      <w:rFonts w:ascii="Cambria Math" w:eastAsiaTheme="minorEastAsia" w:hAnsi="Cambria Math"/>
-                      <w:i/>
-                      <w:sz w:val="32"/>
-                      <w:szCs w:val="32"/>
-                      <w:lang w:val="en-US"/>
-                    </w:rPr>
-                  </m:ctrlPr>
-                </m:funcPr>
-                <m:fName>
-                  <m:sSup>
-                    <m:sSupPr>
-                      <m:ctrlPr>
-                        <w:rPr>
-                          <w:rFonts w:ascii="Cambria Math" w:eastAsiaTheme="minorEastAsia" w:hAnsi="Cambria Math"/>
-                          <w:i/>
-                          <w:sz w:val="32"/>
-                          <w:szCs w:val="32"/>
-                          <w:lang w:val="en-US"/>
-                        </w:rPr>
-                      </m:ctrlPr>
-                    </m:sSupPr>
-                    <m:e>
-                      <m:r>
-                        <m:rPr>
-                          <m:sty m:val="p"/>
-                        </m:rPr>
-                        <w:rPr>
-                          <w:rFonts w:ascii="Cambria Math" w:eastAsiaTheme="minorEastAsia" w:hAnsi="Cambria Math"/>
-                          <w:sz w:val="32"/>
-                          <w:szCs w:val="32"/>
-                          <w:lang w:val="en-US"/>
-                        </w:rPr>
-                        <m:t>tan</m:t>
-                      </m:r>
-                      <m:ctrlPr>
-                        <w:rPr>
-                          <w:rFonts w:ascii="Cambria Math" w:eastAsiaTheme="minorEastAsia" w:hAnsi="Cambria Math"/>
-                          <w:sz w:val="32"/>
-                          <w:szCs w:val="32"/>
-                          <w:lang w:val="en-US"/>
-                        </w:rPr>
-                      </m:ctrlPr>
-                    </m:e>
-                    <m:sup>
-                      <m:r>
-                        <w:rPr>
-                          <w:rFonts w:ascii="Cambria Math" w:eastAsiaTheme="minorEastAsia" w:hAnsi="Cambria Math"/>
-                          <w:sz w:val="32"/>
-                          <w:szCs w:val="32"/>
-                          <w:lang w:val="en-US"/>
-                        </w:rPr>
-                        <m:t>-8</m:t>
-                      </m:r>
-                      <m:ctrlPr>
-                        <w:rPr>
-                          <w:rFonts w:ascii="Cambria Math" w:eastAsiaTheme="minorEastAsia" w:hAnsi="Cambria Math"/>
-                          <w:sz w:val="32"/>
-                          <w:szCs w:val="32"/>
-                          <w:lang w:val="en-US"/>
-                        </w:rPr>
-                      </m:ctrlPr>
-                    </m:sup>
-                  </m:sSup>
-                </m:fName>
-                <m:e>
-                  <m:d>
-                    <m:dPr>
-                      <m:ctrlPr>
-                        <w:rPr>
-                          <w:rFonts w:ascii="Cambria Math" w:eastAsiaTheme="minorEastAsia" w:hAnsi="Cambria Math"/>
-                          <w:i/>
-                          <w:sz w:val="32"/>
-                          <w:szCs w:val="32"/>
-                          <w:lang w:val="en-US"/>
-                        </w:rPr>
-                      </m:ctrlPr>
-                    </m:dPr>
-                    <m:e>
-                      <m:f>
-                        <m:fPr>
-                          <m:ctrlPr>
-                            <w:rPr>
-                              <w:rFonts w:ascii="Cambria Math" w:eastAsiaTheme="minorEastAsia" w:hAnsi="Cambria Math"/>
-                              <w:i/>
-                              <w:sz w:val="32"/>
-                              <w:szCs w:val="32"/>
-                              <w:lang w:val="en-US"/>
-                            </w:rPr>
-                          </m:ctrlPr>
-                        </m:fPr>
-                        <m:num>
-                          <m:r>
-                            <w:rPr>
-                              <w:rFonts w:ascii="Cambria Math" w:eastAsiaTheme="minorEastAsia" w:hAnsi="Cambria Math"/>
-                              <w:sz w:val="32"/>
-                              <w:szCs w:val="32"/>
-                              <w:lang w:val="en-US"/>
-                            </w:rPr>
-                            <m:t>0.02</m:t>
-                          </m:r>
-                        </m:num>
-                        <m:den>
-                          <m:r>
-                            <w:rPr>
-                              <w:rFonts w:ascii="Cambria Math" w:eastAsiaTheme="minorEastAsia" w:hAnsi="Cambria Math"/>
-                              <w:sz w:val="32"/>
-                              <w:szCs w:val="32"/>
-                              <w:lang w:val="en-US"/>
-                            </w:rPr>
-                            <m:t>π</m:t>
-                          </m:r>
-                        </m:den>
-                      </m:f>
-                    </m:e>
-                  </m:d>
-                  <m:r>
-                    <w:rPr>
-                      <w:rFonts w:ascii="Cambria Math" w:eastAsiaTheme="minorEastAsia" w:hAnsi="Cambria Math"/>
-                      <w:sz w:val="32"/>
-                      <w:szCs w:val="32"/>
-                      <w:lang w:val="en-US"/>
-                    </w:rPr>
-                    <m:t>*</m:t>
-                  </m:r>
-                  <m:sSup>
-                    <m:sSupPr>
-                      <m:ctrlPr>
-                        <w:rPr>
-                          <w:rFonts w:ascii="Cambria Math" w:eastAsiaTheme="minorEastAsia" w:hAnsi="Cambria Math"/>
-                          <w:i/>
-                          <w:sz w:val="32"/>
-                          <w:szCs w:val="32"/>
-                          <w:lang w:val="en-US"/>
-                        </w:rPr>
-                      </m:ctrlPr>
-                    </m:sSupPr>
-                    <m:e>
-                      <m:r>
-                        <w:rPr>
-                          <w:rFonts w:ascii="Cambria Math" w:eastAsiaTheme="minorEastAsia" w:hAnsi="Cambria Math"/>
-                          <w:sz w:val="32"/>
-                          <w:szCs w:val="32"/>
-                          <w:lang w:val="en-US"/>
-                        </w:rPr>
-                        <m:t>10</m:t>
-                      </m:r>
-                    </m:e>
-                    <m:sup>
-                      <m:r>
-                        <w:rPr>
-                          <w:rFonts w:ascii="Cambria Math" w:eastAsiaTheme="minorEastAsia" w:hAnsi="Cambria Math"/>
-                          <w:sz w:val="32"/>
-                          <w:szCs w:val="32"/>
-                          <w:lang w:val="en-US"/>
-                        </w:rPr>
-                        <m:t>-3</m:t>
-                      </m:r>
-                    </m:sup>
-                  </m:sSup>
-                </m:e>
-              </m:func>
             </m:num>
             <m:den>
               <m:sSub>
@@ -3128,6 +3012,8 @@
           <w:lang w:val="en-US"/>
         </w:rPr>
       </w:pPr>
+      <w:bookmarkStart w:id="0" w:name="_GoBack"/>
+      <w:bookmarkEnd w:id="0"/>
     </w:p>
     <w:sectPr>
       <w:pgSz w:w="11906" w:h="16838"/>
@@ -3935,7 +3821,7 @@
 </file>
 
 <file path=customXml/itemProps1.xml><?xml version="1.0" encoding="utf-8"?>
-<ds:datastoreItem xmlns:ds="http://schemas.openxmlformats.org/officeDocument/2006/customXml" ds:itemID="{8425BAAE-DB21-47EB-8207-5C4AA8F133BD}">
+<ds:datastoreItem xmlns:ds="http://schemas.openxmlformats.org/officeDocument/2006/customXml" ds:itemID="{CE4DBC5C-AB63-401C-85B2-858680B5754A}">
   <ds:schemaRefs>
     <ds:schemaRef ds:uri="http://schemas.openxmlformats.org/officeDocument/2006/bibliography"/>
   </ds:schemaRefs>

</xml_diff>